<commit_message>
chyba dopiero teraz cale repo
</commit_message>
<xml_diff>
--- a/Projekt informatyka/Gra plan.docx
+++ b/Projekt informatyka/Gra plan.docx
@@ -9,15 +9,7 @@
     </w:p>
     <w:p>
       <w:r>
-        <w:t xml:space="preserve">Łatwe bo mam wymiary kratek i przeskakuje o </w:t>
-      </w:r>
-      <w:proofErr w:type="spellStart"/>
-      <w:r>
-        <w:t>fixed</w:t>
-      </w:r>
-      <w:proofErr w:type="spellEnd"/>
-      <w:r>
-        <w:t xml:space="preserve"> odległość</w:t>
+        <w:t>Łatwe bo mam wymiary kratek i przeskakuje o fixed odległość</w:t>
       </w:r>
     </w:p>
     <w:p>
@@ -27,21 +19,8 @@
     </w:p>
     <w:p>
       <w:r>
-        <w:t xml:space="preserve">Chyba łatwe, stawiam </w:t>
-      </w:r>
-      <w:proofErr w:type="spellStart"/>
-      <w:r>
-        <w:t>flage</w:t>
-      </w:r>
-      <w:proofErr w:type="spellEnd"/>
-      <w:r>
-        <w:t xml:space="preserve"> jak mogę się poruszyć, jak jest flaga i wciśnięty przycisk to się rusza i zdejmuje </w:t>
-      </w:r>
-      <w:proofErr w:type="spellStart"/>
-      <w:r>
-        <w:t>flage</w:t>
-      </w:r>
-      <w:proofErr w:type="spellEnd"/>
+        <w:t>Chyba łatwe, stawiam flage jak mogę się poruszyć, jak jest flaga i wciśnięty przycisk to się rusza i zdejmuje flage</w:t>
+      </w:r>
     </w:p>
     <w:p>
       <w:r>
@@ -70,15 +49,17 @@
     </w:p>
     <w:p>
       <w:r>
-        <w:t xml:space="preserve">Po zdjęciu flagi (idealnie jak się odnawia!) ruszają się wrogowie po kolejnym elemencie z listy, każdy wróg  ma swoją </w:t>
-      </w:r>
-      <w:proofErr w:type="spellStart"/>
-      <w:r>
-        <w:t>liste</w:t>
-      </w:r>
-      <w:proofErr w:type="spellEnd"/>
-      <w:r>
-        <w:t xml:space="preserve"> (3 wrogów?)</w:t>
+        <w:t>Po zdjęciu flagi (idealnie jak się odnawia!) ruszają się wrogowie po kolejnym elemencie z listy, każdy wróg  ma swoją liste (3 wrogów?)</w:t>
+      </w:r>
+    </w:p>
+    <w:p>
+      <w:r>
+        <w:t>Zbieranie rzeczy:</w:t>
+      </w:r>
+    </w:p>
+    <w:p>
+      <w:r>
+        <w:t>Niektóre pola są innego koloru (dziedziczenie?), po zebraniu ich wracają do normalnego i dodają punkt</w:t>
       </w:r>
     </w:p>
     <w:sectPr>

</xml_diff>